<commit_message>
[EndSession] create EndSession action
</commit_message>
<xml_diff>
--- a/master thesis.docx
+++ b/master thesis.docx
@@ -38,19 +38,9 @@
           <w:pPr>
             <w:pStyle w:val="TOCHeading"/>
           </w:pPr>
-          <w:proofErr w:type="spellStart"/>
           <w:r>
-            <w:t>Spis</w:t>
+            <w:t>Spis treści</w:t>
           </w:r>
-          <w:proofErr w:type="spellEnd"/>
-          <w:r>
-            <w:t xml:space="preserve"> </w:t>
-          </w:r>
-          <w:proofErr w:type="spellStart"/>
-          <w:r>
-            <w:t>treści</w:t>
-          </w:r>
-          <w:proofErr w:type="spellEnd"/>
         </w:p>
         <w:p>
           <w:pPr>
@@ -60,7 +50,6 @@
               <w:numId w:val="1"/>
             </w:numPr>
           </w:pPr>
-          <w:proofErr w:type="spellStart"/>
           <w:r>
             <w:rPr>
               <w:b/>
@@ -68,7 +57,6 @@
             </w:rPr>
             <w:t>Wstęp</w:t>
           </w:r>
-          <w:proofErr w:type="spellEnd"/>
           <w:r>
             <w:ptab w:relativeTo="margin" w:alignment="right" w:leader="dot"/>
           </w:r>
@@ -81,21 +69,16 @@
           <w:r>
             <w:t xml:space="preserve">1.1 </w:t>
           </w:r>
-          <w:proofErr w:type="spellStart"/>
           <w:r>
-            <w:t>Architektura</w:t>
+            <w:t>Cel I zakres pracy</w:t>
           </w:r>
-          <w:proofErr w:type="spellEnd"/>
+          <w:bookmarkStart w:id="0" w:name="_GoBack"/>
+          <w:bookmarkEnd w:id="0"/>
+          <w:r>
+            <w:ptab w:relativeTo="margin" w:alignment="right" w:leader="dot"/>
+          </w:r>
           <w:r>
             <w:t xml:space="preserve"> </w:t>
-          </w:r>
-          <w:proofErr w:type="spellStart"/>
-          <w:r>
-            <w:t>mikroserwisów</w:t>
-          </w:r>
-          <w:proofErr w:type="spellEnd"/>
-          <w:r>
-            <w:ptab w:relativeTo="margin" w:alignment="right" w:leader="dot"/>
           </w:r>
         </w:p>
         <w:p>
@@ -106,19 +89,9 @@
           <w:r>
             <w:t xml:space="preserve">1.2 </w:t>
           </w:r>
-          <w:proofErr w:type="spellStart"/>
           <w:r>
-            <w:t>Orkiestracja</w:t>
+            <w:t>Architektura mikroserwisów</w:t>
           </w:r>
-          <w:proofErr w:type="spellEnd"/>
-          <w:r>
-            <w:t xml:space="preserve"> </w:t>
-          </w:r>
-          <w:proofErr w:type="spellStart"/>
-          <w:r>
-            <w:t>mikroserwisów</w:t>
-          </w:r>
-          <w:proofErr w:type="spellEnd"/>
           <w:r>
             <w:ptab w:relativeTo="margin" w:alignment="right" w:leader="dot"/>
           </w:r>
@@ -135,37 +108,10 @@
             <w:rPr>
               <w:lang w:val="pl-PL"/>
             </w:rPr>
-            <w:t xml:space="preserve">1.3 Wymagania </w:t>
+            <w:t xml:space="preserve">1.3 </w:t>
           </w:r>
           <w:r>
-            <w:rPr>
-              <w:lang w:val="pl-PL"/>
-            </w:rPr>
-            <w:t>stawiane</w:t>
-          </w:r>
-          <w:r>
-            <w:rPr>
-              <w:lang w:val="pl-PL"/>
-            </w:rPr>
-            <w:t xml:space="preserve"> </w:t>
-          </w:r>
-          <w:r>
-            <w:rPr>
-              <w:lang w:val="pl-PL"/>
-            </w:rPr>
-            <w:t>przed</w:t>
-          </w:r>
-          <w:r>
-            <w:rPr>
-              <w:lang w:val="pl-PL"/>
-            </w:rPr>
-            <w:t xml:space="preserve"> web</w:t>
-          </w:r>
-          <w:r>
-            <w:rPr>
-              <w:lang w:val="pl-PL"/>
-            </w:rPr>
-            <w:t xml:space="preserve"> serwisami</w:t>
+            <w:t>Orkiestracja mikroserwisów</w:t>
           </w:r>
           <w:r>
             <w:ptab w:relativeTo="margin" w:alignment="right" w:leader="dot"/>
@@ -486,29 +432,8 @@
       <w:r>
         <w:t xml:space="preserve">2.3 </w:t>
       </w:r>
-      <w:proofErr w:type="spellStart"/>
-      <w:r>
-        <w:t>Generowanie</w:t>
-      </w:r>
-      <w:proofErr w:type="spellEnd"/>
-      <w:r>
-        <w:t xml:space="preserve"> WSDL </w:t>
-      </w:r>
-      <w:proofErr w:type="spellStart"/>
-      <w:r>
-        <w:t>za</w:t>
-      </w:r>
-      <w:proofErr w:type="spellEnd"/>
-      <w:r>
-        <w:t xml:space="preserve"> </w:t>
-      </w:r>
-      <w:proofErr w:type="spellStart"/>
-      <w:r>
-        <w:t>pomocą</w:t>
-      </w:r>
-      <w:proofErr w:type="spellEnd"/>
-      <w:r>
-        <w:t xml:space="preserve"> XSD</w:t>
+      <w:r>
+        <w:t>Generowanie WSDL za pomocą XSD</w:t>
       </w:r>
       <w:r>
         <w:ptab w:relativeTo="margin" w:alignment="right" w:leader="dot"/>
@@ -932,8 +857,6 @@
       <w:r>
         <w:t>. Serwis powinien być jak najbardziej uniwersalny aby w łatwy spsoób mógł zostać wykorzystany w różnych niezależnych od siebie systemach komputerowych.</w:t>
       </w:r>
-      <w:bookmarkStart w:id="0" w:name="_GoBack"/>
-      <w:bookmarkEnd w:id="0"/>
     </w:p>
     <w:sectPr>
       <w:pgSz w:w="11906" w:h="16838"/>
@@ -1014,7 +937,7 @@
         <w:b/>
       </w:rPr>
     </w:lvl>
-    <w:lvl w:ilvl="1" w:tplc="04150019" w:tentative="1">
+    <w:lvl w:ilvl="1" w:tplc="04150019">
       <w:start w:val="1"/>
       <w:numFmt w:val="lowerLetter"/>
       <w:lvlText w:val="%2."/>
@@ -2261,7 +2184,7 @@
 </file>
 
 <file path=customXml/itemProps1.xml><?xml version="1.0" encoding="utf-8"?>
-<ds:datastoreItem xmlns:ds="http://schemas.openxmlformats.org/officeDocument/2006/customXml" ds:itemID="{D1A6FD1E-7053-42B5-9CE9-CFCD7A2A0157}">
+<ds:datastoreItem xmlns:ds="http://schemas.openxmlformats.org/officeDocument/2006/customXml" ds:itemID="{F0457685-A33D-4C03-B979-E347C1075A64}">
   <ds:schemaRefs>
     <ds:schemaRef ds:uri="http://schemas.openxmlformats.org/officeDocument/2006/bibliography"/>
   </ds:schemaRefs>

</xml_diff>